<commit_message>
diagrama flujo + correcciones
</commit_message>
<xml_diff>
--- a/Trabajo Final.docx
+++ b/Trabajo Final.docx
@@ -167,15 +167,7 @@
           <w:sz w:val="32"/>
           <w:szCs w:val="32"/>
         </w:rPr>
-        <w:t>Alumn</w:t>
-      </w:r>
-      <w:r>
-        <w:rPr>
-          <w:rFonts w:ascii="Arial" w:hAnsi="Arial"/>
-          <w:sz w:val="32"/>
-          <w:szCs w:val="32"/>
-        </w:rPr>
-        <w:t xml:space="preserve">o: </w:t>
+        <w:t xml:space="preserve">Alumno: </w:t>
       </w:r>
       <w:r>
         <w:rPr>
@@ -225,17 +217,9 @@
           <w:sz w:val="32"/>
           <w:szCs w:val="32"/>
         </w:rPr>
-        <w:t>Tutor</w:t>
-      </w:r>
-      <w:r>
-        <w:rPr>
-          <w:rFonts w:ascii="Arial" w:hAnsi="Arial"/>
-          <w:sz w:val="32"/>
-          <w:szCs w:val="32"/>
-        </w:rPr>
-        <w:t xml:space="preserve">: </w:t>
-      </w:r>
-      <w:hyperlink r:id="rId6" w:history="1">
+        <w:t xml:space="preserve">Tutor: </w:t>
+      </w:r>
+      <w:hyperlink r:id="rId7" w:history="1">
         <w:r>
           <w:rPr>
             <w:rFonts w:ascii="Arial" w:hAnsi="Arial" w:cs="Arial"/>
@@ -327,6 +311,7 @@
       <w:r>
         <w:rPr>
           <w:noProof/>
+          <w:lang w:eastAsia="es-AR"/>
         </w:rPr>
         <mc:AlternateContent>
           <mc:Choice Requires="wps">
@@ -566,7 +551,7 @@
                     </pic:cNvPicPr>
                   </pic:nvPicPr>
                   <pic:blipFill>
-                    <a:blip r:embed="rId7" cstate="print">
+                    <a:blip r:embed="rId8" cstate="print">
                       <a:extLst>
                         <a:ext uri="{28A0092B-C50C-407E-A947-70E740481C1C}">
                           <a14:useLocalDpi xmlns:a14="http://schemas.microsoft.com/office/drawing/2010/main" val="0"/>
@@ -787,6 +772,23 @@
         </w:rPr>
         <w:t xml:space="preserve"> Mediante un sistema fácil de entender y amigable para el docente.</w:t>
       </w:r>
+      <w:bookmarkStart w:id="0" w:name="_GoBack"/>
+      <w:bookmarkEnd w:id="0"/>
+    </w:p>
+    <w:p>
+      <w:pPr>
+        <w:pStyle w:val="NormalWeb"/>
+        <w:jc w:val="center"/>
+        <w:rPr>
+          <w:sz w:val="16"/>
+        </w:rPr>
+      </w:pPr>
+      <w:r>
+        <w:rPr>
+          <w:sz w:val="16"/>
+        </w:rPr>
+        <w:t>(El nombre y logo son diseños propios)</w:t>
+      </w:r>
     </w:p>
     <w:p>
       <w:pPr>
@@ -1038,12 +1040,10 @@
         </w:rPr>
         <w:t>”</w:t>
       </w:r>
-      <w:bookmarkStart w:id="0" w:name="_GoBack"/>
-      <w:bookmarkEnd w:id="0"/>
     </w:p>
     <w:sectPr>
-      <w:footerReference w:type="default" r:id="rId8"/>
-      <w:footerReference w:type="first" r:id="rId9"/>
+      <w:footerReference w:type="default" r:id="rId9"/>
+      <w:footerReference w:type="first" r:id="rId10"/>
       <w:pgSz w:w="11906" w:h="16838"/>
       <w:pgMar w:top="567" w:right="567" w:bottom="1314" w:left="1417" w:header="0" w:footer="567" w:gutter="0"/>
       <w:cols w:space="720"/>
@@ -2642,4 +2642,16 @@
     </a:ext>
   </a:extLst>
 </a:theme>
+</file>
+
+<file path=customXml/item1.xml><?xml version="1.0" encoding="utf-8"?>
+<b:Sources xmlns:b="http://schemas.openxmlformats.org/officeDocument/2006/bibliography" xmlns="http://schemas.openxmlformats.org/officeDocument/2006/bibliography" SelectedStyle="\APASixthEditionOfficeOnline.xsl" StyleName="APA" Version="6"/>
+</file>
+
+<file path=customXml/itemProps1.xml><?xml version="1.0" encoding="utf-8"?>
+<ds:datastoreItem xmlns:ds="http://schemas.openxmlformats.org/officeDocument/2006/customXml" ds:itemID="{D4C15EE0-EABE-45BC-9E2C-CAB68FF713F0}">
+  <ds:schemaRefs>
+    <ds:schemaRef ds:uri="http://schemas.openxmlformats.org/officeDocument/2006/bibliography"/>
+  </ds:schemaRefs>
+</ds:datastoreItem>
 </file>
</xml_diff>